<commit_message>
Updated PDF to match DOCX.
</commit_message>
<xml_diff>
--- a/final-documents/smart-signatures.docx
+++ b/final-documents/smart-signatures.docx
@@ -11,8 +11,6 @@
           <w:sz w:val="56"/>
         </w:rPr>
       </w:pPr>
-      <w:bookmarkStart w:id="0" w:name="smart-signatures"/>
-      <w:bookmarkEnd w:id="0"/>
       <w:r>
         <w:rPr>
           <w:color w:val="000000" w:themeColor="text1"/>
@@ -30,8 +28,8 @@
           <w:color w:val="000000" w:themeColor="text1"/>
         </w:rPr>
       </w:pPr>
-      <w:bookmarkStart w:id="1" w:name="by-christopher-allen-greg-maxwell-peter-"/>
-      <w:bookmarkEnd w:id="1"/>
+      <w:bookmarkStart w:id="0" w:name="by-christopher-allen-greg-maxwell-peter-"/>
+      <w:bookmarkEnd w:id="0"/>
       <w:r>
         <w:rPr>
           <w:i/>
@@ -77,8 +75,8 @@
           <w:color w:val="000000" w:themeColor="text1"/>
         </w:rPr>
       </w:pPr>
-      <w:bookmarkStart w:id="2" w:name="abstract"/>
-      <w:bookmarkEnd w:id="2"/>
+      <w:bookmarkStart w:id="1" w:name="abstract"/>
+      <w:bookmarkEnd w:id="1"/>
     </w:p>
     <w:p>
       <w:pPr>
@@ -137,6 +135,7 @@
       </w:r>
       <w:r>
         <w:rPr>
+          <w:noProof/>
           <w:color w:val="000000" w:themeColor="text1"/>
         </w:rPr>
         <w:drawing>
@@ -183,48 +182,112 @@
           </wp:anchor>
         </w:drawing>
       </w:r>
-      <w:bookmarkStart w:id="3" w:name="background"/>
+      <w:bookmarkStart w:id="2" w:name="background"/>
+      <w:bookmarkEnd w:id="2"/>
+    </w:p>
+    <w:p>
+      <w:pPr>
+        <w:rPr>
+          <w:color w:val="000000" w:themeColor="text1"/>
+        </w:rPr>
+      </w:pPr>
+    </w:p>
+    <w:p>
+      <w:pPr>
+        <w:rPr>
+          <w:color w:val="000000" w:themeColor="text1"/>
+        </w:rPr>
+      </w:pPr>
+    </w:p>
+    <w:p>
+      <w:pPr>
+        <w:rPr>
+          <w:color w:val="000000" w:themeColor="text1"/>
+        </w:rPr>
+      </w:pPr>
+    </w:p>
+    <w:p>
+      <w:pPr>
+        <w:pStyle w:val="Heading2"/>
+        <w:rPr>
+          <w:color w:val="000000" w:themeColor="text1"/>
+        </w:rPr>
+      </w:pPr>
+      <w:r>
+        <w:rPr>
+          <w:color w:val="000000" w:themeColor="text1"/>
+        </w:rPr>
+        <w:t xml:space="preserve">1. </w:t>
+      </w:r>
+      <w:r>
+        <w:rPr>
+          <w:color w:val="000000" w:themeColor="text1"/>
+        </w:rPr>
+        <w:t>Background</w:t>
+      </w:r>
+    </w:p>
+    <w:p>
+      <w:pPr>
+        <w:pStyle w:val="Heading3"/>
+        <w:rPr>
+          <w:color w:val="000000" w:themeColor="text1"/>
+        </w:rPr>
+      </w:pPr>
+      <w:bookmarkStart w:id="3" w:name="traditional-message-signing-and-verifica"/>
       <w:bookmarkEnd w:id="3"/>
-    </w:p>
-    <w:p>
-      <w:pPr>
-        <w:rPr>
-          <w:color w:val="000000" w:themeColor="text1"/>
-        </w:rPr>
-      </w:pPr>
-    </w:p>
-    <w:p>
-      <w:pPr>
-        <w:rPr>
-          <w:color w:val="000000" w:themeColor="text1"/>
-        </w:rPr>
-      </w:pPr>
-    </w:p>
-    <w:p>
-      <w:pPr>
-        <w:rPr>
-          <w:color w:val="000000" w:themeColor="text1"/>
-        </w:rPr>
-      </w:pPr>
-    </w:p>
-    <w:p>
-      <w:pPr>
-        <w:pStyle w:val="Heading2"/>
-        <w:rPr>
-          <w:color w:val="000000" w:themeColor="text1"/>
-        </w:rPr>
-      </w:pPr>
-      <w:r>
-        <w:rPr>
-          <w:color w:val="000000" w:themeColor="text1"/>
-        </w:rPr>
-        <w:t xml:space="preserve">1. </w:t>
-      </w:r>
-      <w:r>
-        <w:rPr>
-          <w:color w:val="000000" w:themeColor="text1"/>
-        </w:rPr>
-        <w:t>Background</w:t>
+      <w:r>
+        <w:rPr>
+          <w:color w:val="000000" w:themeColor="text1"/>
+        </w:rPr>
+        <w:t xml:space="preserve">1.1 </w:t>
+      </w:r>
+      <w:r>
+        <w:rPr>
+          <w:color w:val="000000" w:themeColor="text1"/>
+        </w:rPr>
+        <w:t>Traditional Message Signing and Verification</w:t>
+      </w:r>
+    </w:p>
+    <w:p>
+      <w:pPr>
+        <w:pStyle w:val="FirstParagraph"/>
+        <w:rPr>
+          <w:color w:val="000000" w:themeColor="text1"/>
+        </w:rPr>
+      </w:pPr>
+      <w:r>
+        <w:rPr>
+          <w:color w:val="000000" w:themeColor="text1"/>
+        </w:rPr>
+        <w:t>In traditional message signing systems, one generates two mathematically-linked keys, a public key and a private key, where the public key can be derived from the private key, but the reverse derivation cannot be performed.</w:t>
+      </w:r>
+    </w:p>
+    <w:p>
+      <w:pPr>
+        <w:pStyle w:val="BodyText"/>
+        <w:rPr>
+          <w:color w:val="000000" w:themeColor="text1"/>
+        </w:rPr>
+      </w:pPr>
+      <w:r>
+        <w:rPr>
+          <w:color w:val="000000" w:themeColor="text1"/>
+        </w:rPr>
+        <w:t>To produce a signature for a given message, a signature generation function takes as inputs a private key and the message to be signed. A reader can verify the signature with a known public key, which is linked to that unknown private key. This is done by a signature verification function that uses the public key, the signature, and the signed message as inputs.</w:t>
+      </w:r>
+    </w:p>
+    <w:p>
+      <w:pPr>
+        <w:pStyle w:val="BodyText"/>
+        <w:rPr>
+          <w:color w:val="000000" w:themeColor="text1"/>
+        </w:rPr>
+      </w:pPr>
+      <w:r>
+        <w:rPr>
+          <w:color w:val="000000" w:themeColor="text1"/>
+        </w:rPr>
+        <w:t>Traditional signature systems are very powerful on their own, as one can verify a signature without being able to produce it. However, these longstanding cryptographic systems are also limited in scope.</w:t>
       </w:r>
     </w:p>
     <w:p>
@@ -234,72 +297,8 @@
           <w:color w:val="000000" w:themeColor="text1"/>
         </w:rPr>
       </w:pPr>
-      <w:bookmarkStart w:id="4" w:name="traditional-message-signing-and-verifica"/>
+      <w:bookmarkStart w:id="4" w:name="bitcoin-scripting"/>
       <w:bookmarkEnd w:id="4"/>
-      <w:r>
-        <w:rPr>
-          <w:color w:val="000000" w:themeColor="text1"/>
-        </w:rPr>
-        <w:t xml:space="preserve">1.1 </w:t>
-      </w:r>
-      <w:r>
-        <w:rPr>
-          <w:color w:val="000000" w:themeColor="text1"/>
-        </w:rPr>
-        <w:t>Traditional Message Signing and Verification</w:t>
-      </w:r>
-    </w:p>
-    <w:p>
-      <w:pPr>
-        <w:pStyle w:val="FirstParagraph"/>
-        <w:rPr>
-          <w:color w:val="000000" w:themeColor="text1"/>
-        </w:rPr>
-      </w:pPr>
-      <w:r>
-        <w:rPr>
-          <w:color w:val="000000" w:themeColor="text1"/>
-        </w:rPr>
-        <w:t>In traditional message signing systems, one generates two mathematically-linked keys, a public key and a private key, where the public key can be derived from the private key, but the reverse derivation cannot be performed.</w:t>
-      </w:r>
-    </w:p>
-    <w:p>
-      <w:pPr>
-        <w:pStyle w:val="BodyText"/>
-        <w:rPr>
-          <w:color w:val="000000" w:themeColor="text1"/>
-        </w:rPr>
-      </w:pPr>
-      <w:r>
-        <w:rPr>
-          <w:color w:val="000000" w:themeColor="text1"/>
-        </w:rPr>
-        <w:t>To produce a signature for a given message, a signature generation function takes as inputs a private key and the message to be signed. A reader can verify the signature with a known public key, which is linked to that unknown private key. This is done by a signature verification function that uses the public key, the signature, and the signed message as inputs.</w:t>
-      </w:r>
-    </w:p>
-    <w:p>
-      <w:pPr>
-        <w:pStyle w:val="BodyText"/>
-        <w:rPr>
-          <w:color w:val="000000" w:themeColor="text1"/>
-        </w:rPr>
-      </w:pPr>
-      <w:r>
-        <w:rPr>
-          <w:color w:val="000000" w:themeColor="text1"/>
-        </w:rPr>
-        <w:t>Traditional signature systems are very powerful on their own, as one can verify a signature without being able to produce it. However, these longstanding cryptographic systems are also limited in scope.</w:t>
-      </w:r>
-    </w:p>
-    <w:p>
-      <w:pPr>
-        <w:pStyle w:val="Heading3"/>
-        <w:rPr>
-          <w:color w:val="000000" w:themeColor="text1"/>
-        </w:rPr>
-      </w:pPr>
-      <w:bookmarkStart w:id="5" w:name="bitcoin-scripting"/>
-      <w:bookmarkEnd w:id="5"/>
       <w:r>
         <w:rPr>
           <w:color w:val="000000" w:themeColor="text1"/>
@@ -458,19 +457,68 @@
           <w:color w:val="000000" w:themeColor="text1"/>
         </w:rPr>
       </w:pPr>
-      <w:bookmarkStart w:id="6" w:name="proposal"/>
+      <w:bookmarkStart w:id="5" w:name="proposal"/>
+      <w:bookmarkEnd w:id="5"/>
+      <w:r>
+        <w:rPr>
+          <w:color w:val="000000" w:themeColor="text1"/>
+        </w:rPr>
+        <w:t xml:space="preserve">2. </w:t>
+      </w:r>
+      <w:r>
+        <w:rPr>
+          <w:color w:val="000000" w:themeColor="text1"/>
+        </w:rPr>
+        <w:t>Proposal</w:t>
+      </w:r>
+    </w:p>
+    <w:p>
+      <w:pPr>
+        <w:pStyle w:val="Heading3"/>
+        <w:rPr>
+          <w:color w:val="000000" w:themeColor="text1"/>
+        </w:rPr>
+      </w:pPr>
+      <w:bookmarkStart w:id="6" w:name="bitcoins-scripting-outside-of-the-blockc"/>
       <w:bookmarkEnd w:id="6"/>
       <w:r>
         <w:rPr>
           <w:color w:val="000000" w:themeColor="text1"/>
         </w:rPr>
-        <w:t xml:space="preserve">2. </w:t>
-      </w:r>
-      <w:r>
-        <w:rPr>
-          <w:color w:val="000000" w:themeColor="text1"/>
-        </w:rPr>
-        <w:t>Proposal</w:t>
+        <w:t xml:space="preserve">2.1 </w:t>
+      </w:r>
+      <w:r>
+        <w:rPr>
+          <w:color w:val="000000" w:themeColor="text1"/>
+        </w:rPr>
+        <w:t>Bitcoin’s Scripting Outside of the Blockchain</w:t>
+      </w:r>
+    </w:p>
+    <w:p>
+      <w:pPr>
+        <w:pStyle w:val="FirstParagraph"/>
+        <w:rPr>
+          <w:color w:val="000000" w:themeColor="text1"/>
+        </w:rPr>
+      </w:pPr>
+      <w:r>
+        <w:rPr>
+          <w:color w:val="000000" w:themeColor="text1"/>
+        </w:rPr>
+        <w:t xml:space="preserve">Bitcoin's smart authorization mechanism can be used in other contexts. A wide variety of resources, from API endpoints to assets on a blockchain, can be protected by an authorization system where: (i) each resource links to script-encoded conditions for access; and (ii) each authorization request links to information intended to meet those conditions. Such a system would be a </w:t>
+      </w:r>
+      <w:r>
+        <w:rPr>
+          <w:i/>
+          <w:color w:val="000000" w:themeColor="text1"/>
+        </w:rPr>
+        <w:t>smart signature</w:t>
+      </w:r>
+      <w:r>
+        <w:rPr>
+          <w:color w:val="000000" w:themeColor="text1"/>
+        </w:rPr>
+        <w:t xml:space="preserve"> system.</w:t>
       </w:r>
     </w:p>
     <w:p>
@@ -480,57 +528,8 @@
           <w:color w:val="000000" w:themeColor="text1"/>
         </w:rPr>
       </w:pPr>
-      <w:bookmarkStart w:id="7" w:name="bitcoins-scripting-outside-of-the-blockc"/>
+      <w:bookmarkStart w:id="7" w:name="smart-verification"/>
       <w:bookmarkEnd w:id="7"/>
-      <w:r>
-        <w:rPr>
-          <w:color w:val="000000" w:themeColor="text1"/>
-        </w:rPr>
-        <w:t xml:space="preserve">2.1 </w:t>
-      </w:r>
-      <w:r>
-        <w:rPr>
-          <w:color w:val="000000" w:themeColor="text1"/>
-        </w:rPr>
-        <w:t>Bitcoin’s Scripting Outside of the Blockchain</w:t>
-      </w:r>
-    </w:p>
-    <w:p>
-      <w:pPr>
-        <w:pStyle w:val="FirstParagraph"/>
-        <w:rPr>
-          <w:color w:val="000000" w:themeColor="text1"/>
-        </w:rPr>
-      </w:pPr>
-      <w:r>
-        <w:rPr>
-          <w:color w:val="000000" w:themeColor="text1"/>
-        </w:rPr>
-        <w:t xml:space="preserve">Bitcoin's smart authorization mechanism can be used in other contexts. A wide variety of resources, from API endpoints to assets on a blockchain, can be protected by an authorization system where: (i) each resource links to script-encoded conditions for access; and (ii) each authorization request links to information intended to meet those conditions. Such a system would be a </w:t>
-      </w:r>
-      <w:r>
-        <w:rPr>
-          <w:i/>
-          <w:color w:val="000000" w:themeColor="text1"/>
-        </w:rPr>
-        <w:t>smart signature</w:t>
-      </w:r>
-      <w:r>
-        <w:rPr>
-          <w:color w:val="000000" w:themeColor="text1"/>
-        </w:rPr>
-        <w:t xml:space="preserve"> system.</w:t>
-      </w:r>
-    </w:p>
-    <w:p>
-      <w:pPr>
-        <w:pStyle w:val="Heading3"/>
-        <w:rPr>
-          <w:color w:val="000000" w:themeColor="text1"/>
-        </w:rPr>
-      </w:pPr>
-      <w:bookmarkStart w:id="8" w:name="smart-verification"/>
-      <w:bookmarkEnd w:id="8"/>
       <w:r>
         <w:rPr>
           <w:color w:val="000000" w:themeColor="text1"/>
@@ -880,19 +879,69 @@
           <w:color w:val="000000" w:themeColor="text1"/>
         </w:rPr>
       </w:pPr>
-      <w:bookmarkStart w:id="9" w:name="implications"/>
+      <w:bookmarkStart w:id="8" w:name="implications"/>
+      <w:bookmarkEnd w:id="8"/>
+      <w:r>
+        <w:rPr>
+          <w:color w:val="000000" w:themeColor="text1"/>
+        </w:rPr>
+        <w:t xml:space="preserve">2.3 </w:t>
+      </w:r>
+      <w:r>
+        <w:rPr>
+          <w:color w:val="000000" w:themeColor="text1"/>
+        </w:rPr>
+        <w:t>Implications</w:t>
+      </w:r>
+    </w:p>
+    <w:p>
+      <w:pPr>
+        <w:pStyle w:val="FirstParagraph"/>
+        <w:rPr>
+          <w:color w:val="000000" w:themeColor="text1"/>
+        </w:rPr>
+      </w:pPr>
+      <w:r>
+        <w:rPr>
+          <w:color w:val="000000" w:themeColor="text1"/>
+        </w:rPr>
+        <w:t>Embedding the script inside the certificate ensures that the same method is used to evaluate it on all devices. Refactoring certificate policies into scripts that are executed and specifying a standard-tested virtual machine that executes those scripts may help avoid many of the common errors in certificate policy code in various apps and services.</w:t>
+      </w:r>
+    </w:p>
+    <w:p>
+      <w:pPr>
+        <w:pStyle w:val="BodyText"/>
+        <w:rPr>
+          <w:color w:val="000000" w:themeColor="text1"/>
+        </w:rPr>
+      </w:pPr>
+      <w:r>
+        <w:rPr>
+          <w:color w:val="000000" w:themeColor="text1"/>
+        </w:rPr>
+        <w:t>The script inside a certificate can be inspected and evaluated. Like bitcoin today, some standard scripts may emerge that are trusted at a higher level than arbitrary written scripts.</w:t>
+      </w:r>
+    </w:p>
+    <w:p>
+      <w:pPr>
+        <w:pStyle w:val="Heading2"/>
+        <w:rPr>
+          <w:color w:val="000000" w:themeColor="text1"/>
+        </w:rPr>
+      </w:pPr>
+      <w:bookmarkStart w:id="9" w:name="use-cases"/>
       <w:bookmarkEnd w:id="9"/>
       <w:r>
         <w:rPr>
           <w:color w:val="000000" w:themeColor="text1"/>
         </w:rPr>
-        <w:t xml:space="preserve">2.3 </w:t>
-      </w:r>
-      <w:r>
-        <w:rPr>
-          <w:color w:val="000000" w:themeColor="text1"/>
-        </w:rPr>
-        <w:t>Implications</w:t>
+        <w:t xml:space="preserve">3. </w:t>
+      </w:r>
+      <w:r>
+        <w:rPr>
+          <w:color w:val="000000" w:themeColor="text1"/>
+        </w:rPr>
+        <w:t>Use Cases</w:t>
       </w:r>
     </w:p>
     <w:p>
@@ -906,68 +955,18 @@
         <w:rPr>
           <w:color w:val="000000" w:themeColor="text1"/>
         </w:rPr>
-        <w:t>Embedding the script inside the certificate ensures that the same method is used to evaluate it on all devices. Refactoring certificate policies into scripts that are executed and specifying a standard-tested virtual machine that executes those scripts may help avoid many of the common errors in certificate policy code in various apps and services.</w:t>
-      </w:r>
-    </w:p>
-    <w:p>
-      <w:pPr>
-        <w:pStyle w:val="BodyText"/>
-        <w:rPr>
-          <w:color w:val="000000" w:themeColor="text1"/>
-        </w:rPr>
-      </w:pPr>
-      <w:r>
-        <w:rPr>
-          <w:color w:val="000000" w:themeColor="text1"/>
-        </w:rPr>
-        <w:t>The script inside a certificate can be inspected and evaluated. Like bitcoin today, some standard scripts may emerge that are trusted at a higher level than arbitrary written scripts.</w:t>
-      </w:r>
-    </w:p>
-    <w:p>
-      <w:pPr>
-        <w:pStyle w:val="Heading2"/>
-        <w:rPr>
-          <w:color w:val="000000" w:themeColor="text1"/>
-        </w:rPr>
-      </w:pPr>
-      <w:bookmarkStart w:id="10" w:name="use-cases"/>
+        <w:t>At minimum smart signatures should support existing trust models, including self-signed certificates, CA-style certificates, and PGP-style key validation. In addition, they need to demonstrate flexibility for uses cases such as:</w:t>
+      </w:r>
+    </w:p>
+    <w:p>
+      <w:pPr>
+        <w:pStyle w:val="Heading3"/>
+        <w:rPr>
+          <w:color w:val="000000" w:themeColor="text1"/>
+        </w:rPr>
+      </w:pPr>
+      <w:bookmarkStart w:id="10" w:name="short-term-delegation"/>
       <w:bookmarkEnd w:id="10"/>
-      <w:r>
-        <w:rPr>
-          <w:color w:val="000000" w:themeColor="text1"/>
-        </w:rPr>
-        <w:t xml:space="preserve">3. </w:t>
-      </w:r>
-      <w:r>
-        <w:rPr>
-          <w:color w:val="000000" w:themeColor="text1"/>
-        </w:rPr>
-        <w:t>Use Cases</w:t>
-      </w:r>
-    </w:p>
-    <w:p>
-      <w:pPr>
-        <w:pStyle w:val="FirstParagraph"/>
-        <w:rPr>
-          <w:color w:val="000000" w:themeColor="text1"/>
-        </w:rPr>
-      </w:pPr>
-      <w:r>
-        <w:rPr>
-          <w:color w:val="000000" w:themeColor="text1"/>
-        </w:rPr>
-        <w:t>At minimum smart signatures should support existing trust models, including self-signed certificates, CA-style certificates, and PGP-style key validation. In addition, they need to demonstrate flexibility for uses cases such as:</w:t>
-      </w:r>
-    </w:p>
-    <w:p>
-      <w:pPr>
-        <w:pStyle w:val="Heading3"/>
-        <w:rPr>
-          <w:color w:val="000000" w:themeColor="text1"/>
-        </w:rPr>
-      </w:pPr>
-      <w:bookmarkStart w:id="11" w:name="short-term-delegation"/>
-      <w:bookmarkEnd w:id="11"/>
       <w:r>
         <w:rPr>
           <w:color w:val="000000" w:themeColor="text1"/>
@@ -1024,8 +1023,8 @@
           <w:color w:val="000000" w:themeColor="text1"/>
         </w:rPr>
       </w:pPr>
-      <w:bookmarkStart w:id="12" w:name="limited-delegation"/>
-      <w:bookmarkEnd w:id="12"/>
+      <w:bookmarkStart w:id="11" w:name="limited-delegation"/>
+      <w:bookmarkEnd w:id="11"/>
       <w:r>
         <w:rPr>
           <w:color w:val="000000" w:themeColor="text1"/>
@@ -1064,8 +1063,8 @@
           <w:color w:val="000000" w:themeColor="text1"/>
         </w:rPr>
       </w:pPr>
-      <w:bookmarkStart w:id="13" w:name="unbundling-delegation"/>
-      <w:bookmarkEnd w:id="13"/>
+      <w:bookmarkStart w:id="12" w:name="unbundling-delegation"/>
+      <w:bookmarkEnd w:id="12"/>
       <w:r>
         <w:rPr>
           <w:color w:val="000000" w:themeColor="text1"/>
@@ -1104,8 +1103,8 @@
           <w:color w:val="000000" w:themeColor="text1"/>
         </w:rPr>
       </w:pPr>
-      <w:bookmarkStart w:id="14" w:name="complex-delegation"/>
-      <w:bookmarkEnd w:id="14"/>
+      <w:bookmarkStart w:id="13" w:name="complex-delegation"/>
+      <w:bookmarkEnd w:id="13"/>
       <w:r>
         <w:rPr>
           <w:color w:val="000000" w:themeColor="text1"/>
@@ -1162,44 +1161,44 @@
           <w:color w:val="000000" w:themeColor="text1"/>
         </w:rPr>
       </w:pPr>
-      <w:bookmarkStart w:id="15" w:name="implementation-status"/>
+      <w:bookmarkStart w:id="14" w:name="implementation-status"/>
+      <w:bookmarkEnd w:id="14"/>
+      <w:r>
+        <w:rPr>
+          <w:color w:val="000000" w:themeColor="text1"/>
+        </w:rPr>
+        <w:t xml:space="preserve">4. </w:t>
+      </w:r>
+      <w:r>
+        <w:rPr>
+          <w:color w:val="000000" w:themeColor="text1"/>
+        </w:rPr>
+        <w:t>Implementation Status</w:t>
+      </w:r>
+    </w:p>
+    <w:p>
+      <w:pPr>
+        <w:pStyle w:val="FirstParagraph"/>
+        <w:rPr>
+          <w:color w:val="000000" w:themeColor="text1"/>
+        </w:rPr>
+      </w:pPr>
+      <w:r>
+        <w:rPr>
+          <w:color w:val="000000" w:themeColor="text1"/>
+        </w:rPr>
+        <w:t>At this point, self-validating certificates only exist as a rough "on the napkin" proposal: neither a specification nor a proof-of-concept has been created. The next step may be to create a proof-of-concept prototype before focusing too much on a detailed specification.</w:t>
+      </w:r>
+    </w:p>
+    <w:p>
+      <w:pPr>
+        <w:pStyle w:val="Heading3"/>
+        <w:rPr>
+          <w:color w:val="000000" w:themeColor="text1"/>
+        </w:rPr>
+      </w:pPr>
+      <w:bookmarkStart w:id="15" w:name="implementation-concepts"/>
       <w:bookmarkEnd w:id="15"/>
-      <w:r>
-        <w:rPr>
-          <w:color w:val="000000" w:themeColor="text1"/>
-        </w:rPr>
-        <w:t xml:space="preserve">4. </w:t>
-      </w:r>
-      <w:r>
-        <w:rPr>
-          <w:color w:val="000000" w:themeColor="text1"/>
-        </w:rPr>
-        <w:t>Implementation Status</w:t>
-      </w:r>
-    </w:p>
-    <w:p>
-      <w:pPr>
-        <w:pStyle w:val="FirstParagraph"/>
-        <w:rPr>
-          <w:color w:val="000000" w:themeColor="text1"/>
-        </w:rPr>
-      </w:pPr>
-      <w:r>
-        <w:rPr>
-          <w:color w:val="000000" w:themeColor="text1"/>
-        </w:rPr>
-        <w:t>At this point, self-validating certificates only exist as a rough "on the napkin" proposal: neither a specification nor a proof-of-concept has been created. The next step may be to create a proof-of-concept prototype before focusing too much on a detailed specification.</w:t>
-      </w:r>
-    </w:p>
-    <w:p>
-      <w:pPr>
-        <w:pStyle w:val="Heading3"/>
-        <w:rPr>
-          <w:color w:val="000000" w:themeColor="text1"/>
-        </w:rPr>
-      </w:pPr>
-      <w:bookmarkStart w:id="16" w:name="implementation-concepts"/>
-      <w:bookmarkEnd w:id="16"/>
       <w:r>
         <w:rPr>
           <w:color w:val="000000" w:themeColor="text1"/>
@@ -1415,8 +1414,8 @@
           <w:color w:val="000000" w:themeColor="text1"/>
         </w:rPr>
       </w:pPr>
-      <w:bookmarkStart w:id="17" w:name="open-questions"/>
-      <w:bookmarkEnd w:id="17"/>
+      <w:bookmarkStart w:id="16" w:name="open-questions"/>
+      <w:bookmarkEnd w:id="16"/>
       <w:r>
         <w:rPr>
           <w:color w:val="000000" w:themeColor="text1"/>
@@ -1575,6 +1574,8 @@
           <w:color w:val="000000" w:themeColor="text1"/>
         </w:rPr>
       </w:pPr>
+      <w:bookmarkStart w:id="17" w:name="smart-signatures"/>
+      <w:bookmarkEnd w:id="17"/>
       <w:r>
         <w:rPr>
           <w:noProof/>

</xml_diff>